<commit_message>
Sửa lại phần phương thức giao hàng
</commit_message>
<xml_diff>
--- a/1. Documents/1. Business Model/Business Model.docx
+++ b/1. Documents/1. Business Model/Business Model.docx
@@ -4,7 +4,7 @@
   <w:body>
     <w:p>
       <w:pPr>
-        <w:pStyle w:val="oancuaDanhsach"/>
+        <w:pStyle w:val="ListParagraph"/>
         <w:numPr>
           <w:ilvl w:val="0"/>
           <w:numId w:val="1"/>
@@ -27,7 +27,7 @@
     </w:p>
     <w:p>
       <w:pPr>
-        <w:pStyle w:val="oancuaDanhsach"/>
+        <w:pStyle w:val="ListParagraph"/>
         <w:numPr>
           <w:ilvl w:val="0"/>
           <w:numId w:val="2"/>
@@ -96,7 +96,7 @@
     </w:p>
     <w:p>
       <w:pPr>
-        <w:pStyle w:val="oancuaDanhsach"/>
+        <w:pStyle w:val="ListParagraph"/>
         <w:numPr>
           <w:ilvl w:val="0"/>
           <w:numId w:val="11"/>
@@ -1006,7 +1006,7 @@
     </w:p>
     <w:p>
       <w:pPr>
-        <w:pStyle w:val="oancuaDanhsach"/>
+        <w:pStyle w:val="ListParagraph"/>
         <w:numPr>
           <w:ilvl w:val="0"/>
           <w:numId w:val="2"/>
@@ -1057,7 +1057,7 @@
     </w:p>
     <w:p>
       <w:pPr>
-        <w:pStyle w:val="oancuaDanhsach"/>
+        <w:pStyle w:val="ListParagraph"/>
         <w:numPr>
           <w:ilvl w:val="0"/>
           <w:numId w:val="10"/>
@@ -1078,7 +1078,7 @@
     </w:p>
     <w:p>
       <w:pPr>
-        <w:pStyle w:val="oancuaDanhsach"/>
+        <w:pStyle w:val="ListParagraph"/>
         <w:numPr>
           <w:ilvl w:val="0"/>
           <w:numId w:val="2"/>
@@ -1129,7 +1129,7 @@
     </w:p>
     <w:p>
       <w:pPr>
-        <w:pStyle w:val="oancuaDanhsach"/>
+        <w:pStyle w:val="ListParagraph"/>
         <w:numPr>
           <w:ilvl w:val="0"/>
           <w:numId w:val="9"/>
@@ -1774,7 +1774,7 @@
     </w:p>
     <w:p>
       <w:pPr>
-        <w:pStyle w:val="oancuaDanhsach"/>
+        <w:pStyle w:val="ListParagraph"/>
         <w:numPr>
           <w:ilvl w:val="0"/>
           <w:numId w:val="1"/>
@@ -1797,7 +1797,7 @@
     </w:p>
     <w:p>
       <w:pPr>
-        <w:pStyle w:val="oancuaDanhsach"/>
+        <w:pStyle w:val="ListParagraph"/>
         <w:numPr>
           <w:ilvl w:val="0"/>
           <w:numId w:val="3"/>
@@ -1876,7 +1876,7 @@
     </w:p>
     <w:p>
       <w:pPr>
-        <w:pStyle w:val="oancuaDanhsach"/>
+        <w:pStyle w:val="ListParagraph"/>
         <w:numPr>
           <w:ilvl w:val="0"/>
           <w:numId w:val="8"/>
@@ -2770,7 +2770,7 @@
     </w:p>
     <w:p>
       <w:pPr>
-        <w:pStyle w:val="oancuaDanhsach"/>
+        <w:pStyle w:val="ListParagraph"/>
         <w:numPr>
           <w:ilvl w:val="0"/>
           <w:numId w:val="3"/>
@@ -2849,7 +2849,7 @@
     </w:p>
     <w:p>
       <w:pPr>
-        <w:pStyle w:val="oancuaDanhsach"/>
+        <w:pStyle w:val="ListParagraph"/>
         <w:numPr>
           <w:ilvl w:val="0"/>
           <w:numId w:val="7"/>
@@ -2982,7 +2982,7 @@
     </w:p>
     <w:p>
       <w:pPr>
-        <w:pStyle w:val="oancuaDanhsach"/>
+        <w:pStyle w:val="ListParagraph"/>
         <w:numPr>
           <w:ilvl w:val="0"/>
           <w:numId w:val="3"/>
@@ -3061,7 +3061,7 @@
     </w:p>
     <w:p>
       <w:pPr>
-        <w:pStyle w:val="oancuaDanhsach"/>
+        <w:pStyle w:val="ListParagraph"/>
         <w:numPr>
           <w:ilvl w:val="0"/>
           <w:numId w:val="6"/>
@@ -3475,7 +3475,7 @@
     </w:p>
     <w:p>
       <w:pPr>
-        <w:pStyle w:val="oancuaDanhsach"/>
+        <w:pStyle w:val="ListParagraph"/>
         <w:numPr>
           <w:ilvl w:val="0"/>
           <w:numId w:val="3"/>
@@ -3554,7 +3554,7 @@
     </w:p>
     <w:p>
       <w:pPr>
-        <w:pStyle w:val="oancuaDanhsach"/>
+        <w:pStyle w:val="ListParagraph"/>
         <w:numPr>
           <w:ilvl w:val="0"/>
           <w:numId w:val="5"/>
@@ -3921,7 +3921,7 @@
     </w:p>
     <w:p>
       <w:pPr>
-        <w:pStyle w:val="oancuaDanhsach"/>
+        <w:pStyle w:val="ListParagraph"/>
         <w:numPr>
           <w:ilvl w:val="0"/>
           <w:numId w:val="3"/>
@@ -4000,7 +4000,7 @@
     </w:p>
     <w:p>
       <w:pPr>
-        <w:pStyle w:val="oancuaDanhsach"/>
+        <w:pStyle w:val="ListParagraph"/>
         <w:numPr>
           <w:ilvl w:val="0"/>
           <w:numId w:val="5"/>
@@ -4208,7 +4208,7 @@
     </w:p>
     <w:p>
       <w:pPr>
-        <w:pStyle w:val="oancuaDanhsach"/>
+        <w:pStyle w:val="ListParagraph"/>
         <w:numPr>
           <w:ilvl w:val="0"/>
           <w:numId w:val="3"/>
@@ -4227,17 +4227,7 @@
           <w:b/>
           <w:sz w:val="40"/>
         </w:rPr>
-        <w:t>C</w:t>
-      </w:r>
-      <w:bookmarkStart w:id="0" w:name="_GoBack"/>
-      <w:bookmarkEnd w:id="0"/>
-      <w:r>
-        <w:rPr>
-          <w:rFonts w:ascii="Times New Roman" w:hAnsi="Times New Roman" w:cs="Times New Roman"/>
-          <w:b/>
-          <w:sz w:val="40"/>
-        </w:rPr>
-        <w:t>ách</w:t>
+        <w:t>Cách</w:t>
       </w:r>
       <w:proofErr w:type="spellEnd"/>
       <w:r>
@@ -4297,7 +4287,7 @@
     </w:p>
     <w:p>
       <w:pPr>
-        <w:pStyle w:val="oancuaDanhsach"/>
+        <w:pStyle w:val="ListParagraph"/>
         <w:numPr>
           <w:ilvl w:val="0"/>
           <w:numId w:val="4"/>
@@ -4407,7 +4397,7 @@
     </w:p>
     <w:p>
       <w:pPr>
-        <w:pStyle w:val="oancuaDanhsach"/>
+        <w:pStyle w:val="ListParagraph"/>
         <w:numPr>
           <w:ilvl w:val="0"/>
           <w:numId w:val="4"/>
@@ -4558,7 +4548,7 @@
     </w:p>
     <w:p>
       <w:pPr>
-        <w:pStyle w:val="oancuaDanhsach"/>
+        <w:pStyle w:val="ListParagraph"/>
         <w:numPr>
           <w:ilvl w:val="0"/>
           <w:numId w:val="3"/>
@@ -4637,7 +4627,7 @@
     </w:p>
     <w:p>
       <w:pPr>
-        <w:pStyle w:val="oancuaDanhsach"/>
+        <w:pStyle w:val="ListParagraph"/>
         <w:numPr>
           <w:ilvl w:val="0"/>
           <w:numId w:val="4"/>
@@ -4907,7 +4897,7 @@
     </w:p>
     <w:p>
       <w:pPr>
-        <w:pStyle w:val="oancuaDanhsach"/>
+        <w:pStyle w:val="ListParagraph"/>
         <w:numPr>
           <w:ilvl w:val="0"/>
           <w:numId w:val="4"/>
@@ -5209,7 +5199,7 @@
     </w:p>
     <w:p>
       <w:pPr>
-        <w:pStyle w:val="oancuaDanhsach"/>
+        <w:pStyle w:val="ListParagraph"/>
         <w:numPr>
           <w:ilvl w:val="0"/>
           <w:numId w:val="3"/>
@@ -5288,7 +5278,7 @@
     </w:p>
     <w:p>
       <w:pPr>
-        <w:pStyle w:val="oancuaDanhsach"/>
+        <w:pStyle w:val="ListParagraph"/>
         <w:ind w:left="1440"/>
         <w:jc w:val="both"/>
         <w:rPr>
@@ -5411,7 +5401,7 @@
     </w:p>
     <w:p>
       <w:pPr>
-        <w:pStyle w:val="oancuaDanhsach"/>
+        <w:pStyle w:val="ListParagraph"/>
         <w:ind w:left="1440"/>
         <w:jc w:val="both"/>
         <w:rPr>
@@ -5536,7 +5526,7 @@
     </w:p>
     <w:p>
       <w:pPr>
-        <w:pStyle w:val="oancuaDanhsach"/>
+        <w:pStyle w:val="ListParagraph"/>
         <w:numPr>
           <w:ilvl w:val="0"/>
           <w:numId w:val="4"/>
@@ -5621,7 +5611,7 @@
     </w:p>
     <w:p>
       <w:pPr>
-        <w:pStyle w:val="oancuaDanhsach"/>
+        <w:pStyle w:val="ListParagraph"/>
         <w:numPr>
           <w:ilvl w:val="0"/>
           <w:numId w:val="4"/>
@@ -5683,7 +5673,7 @@
     </w:p>
     <w:p>
       <w:pPr>
-        <w:pStyle w:val="oancuaDanhsach"/>
+        <w:pStyle w:val="ListParagraph"/>
         <w:ind w:left="1440"/>
         <w:jc w:val="both"/>
         <w:rPr>
@@ -5783,7 +5773,7 @@
     </w:p>
     <w:p>
       <w:pPr>
-        <w:pStyle w:val="oancuaDanhsach"/>
+        <w:pStyle w:val="ListParagraph"/>
         <w:numPr>
           <w:ilvl w:val="0"/>
           <w:numId w:val="4"/>
@@ -5804,7 +5794,7 @@
     </w:p>
     <w:p>
       <w:pPr>
-        <w:pStyle w:val="oancuaDanhsach"/>
+        <w:pStyle w:val="ListParagraph"/>
         <w:numPr>
           <w:ilvl w:val="0"/>
           <w:numId w:val="3"/>
@@ -5883,7 +5873,7 @@
     </w:p>
     <w:p>
       <w:pPr>
-        <w:pStyle w:val="oancuaDanhsach"/>
+        <w:pStyle w:val="ListParagraph"/>
         <w:ind w:left="1440"/>
         <w:jc w:val="both"/>
         <w:rPr>
@@ -5974,7 +5964,7 @@
     </w:p>
     <w:p>
       <w:pPr>
-        <w:pStyle w:val="oancuaDanhsach"/>
+        <w:pStyle w:val="ListParagraph"/>
         <w:ind w:left="1440"/>
         <w:jc w:val="both"/>
         <w:rPr>
@@ -6017,7 +6007,7 @@
     </w:p>
     <w:p>
       <w:pPr>
-        <w:pStyle w:val="oancuaDanhsach"/>
+        <w:pStyle w:val="ListParagraph"/>
         <w:numPr>
           <w:ilvl w:val="0"/>
           <w:numId w:val="4"/>
@@ -6082,13 +6072,13 @@
           <w:rFonts w:ascii="Times New Roman" w:hAnsi="Times New Roman" w:cs="Times New Roman"/>
           <w:sz w:val="32"/>
         </w:rPr>
-        <w:t>Giaohangnhanh</w:t>
+        <w:t>Giaohangtietkiem</w:t>
       </w:r>
       <w:proofErr w:type="spellEnd"/>
     </w:p>
     <w:p>
       <w:pPr>
-        <w:pStyle w:val="oancuaDanhsach"/>
+        <w:pStyle w:val="ListParagraph"/>
         <w:numPr>
           <w:ilvl w:val="0"/>
           <w:numId w:val="4"/>
@@ -6163,15 +6153,15 @@
         </w:rPr>
         <w:t xml:space="preserve">: </w:t>
       </w:r>
-      <w:proofErr w:type="spellStart"/>
-      <w:r>
-        <w:rPr>
-          <w:rFonts w:ascii="Times New Roman" w:hAnsi="Times New Roman" w:cs="Times New Roman"/>
-          <w:sz w:val="32"/>
-        </w:rPr>
-        <w:t>Giaohangnhanh</w:t>
-      </w:r>
-      <w:proofErr w:type="spellEnd"/>
+      <w:r>
+        <w:rPr>
+          <w:rFonts w:ascii="Times New Roman" w:hAnsi="Times New Roman" w:cs="Times New Roman"/>
+          <w:sz w:val="32"/>
+        </w:rPr>
+        <w:t>Giaohangtietkiem</w:t>
+      </w:r>
+      <w:bookmarkStart w:id="0" w:name="_GoBack"/>
+      <w:bookmarkEnd w:id="0"/>
     </w:p>
     <w:p>
       <w:pPr>
@@ -6331,7 +6321,7 @@
     </w:p>
     <w:p>
       <w:pPr>
-        <w:pStyle w:val="oancuaDanhsach"/>
+        <w:pStyle w:val="ListParagraph"/>
         <w:numPr>
           <w:ilvl w:val="0"/>
           <w:numId w:val="4"/>
@@ -8229,17 +8219,17 @@
     <w:lsdException w:name="Hashtag" w:semiHidden="1" w:unhideWhenUsed="1"/>
     <w:lsdException w:name="Unresolved Mention" w:semiHidden="1" w:unhideWhenUsed="1"/>
   </w:latentStyles>
-  <w:style w:type="paragraph" w:default="1" w:styleId="Binhthng">
+  <w:style w:type="paragraph" w:default="1" w:styleId="Normal">
     <w:name w:val="Normal"/>
     <w:qFormat/>
   </w:style>
-  <w:style w:type="character" w:default="1" w:styleId="Phngmcinhcuaoanvn">
+  <w:style w:type="character" w:default="1" w:styleId="DefaultParagraphFont">
     <w:name w:val="Default Paragraph Font"/>
     <w:uiPriority w:val="1"/>
     <w:semiHidden/>
     <w:unhideWhenUsed/>
   </w:style>
-  <w:style w:type="table" w:default="1" w:styleId="BangThngthng">
+  <w:style w:type="table" w:default="1" w:styleId="TableNormal">
     <w:name w:val="Normal Table"/>
     <w:uiPriority w:val="99"/>
     <w:semiHidden/>
@@ -8254,15 +8244,15 @@
       </w:tblCellMar>
     </w:tblPr>
   </w:style>
-  <w:style w:type="numbering" w:default="1" w:styleId="Khngco">
+  <w:style w:type="numbering" w:default="1" w:styleId="NoList">
     <w:name w:val="No List"/>
     <w:uiPriority w:val="99"/>
     <w:semiHidden/>
     <w:unhideWhenUsed/>
   </w:style>
-  <w:style w:type="character" w:styleId="Siuktni">
+  <w:style w:type="character" w:styleId="Hyperlink">
     <w:name w:val="Hyperlink"/>
-    <w:basedOn w:val="Phngmcinhcuaoanvn"/>
+    <w:basedOn w:val="DefaultParagraphFont"/>
     <w:uiPriority w:val="99"/>
     <w:unhideWhenUsed/>
     <w:rsid w:val="00113ADE"/>
@@ -8271,9 +8261,9 @@
       <w:u w:val="single"/>
     </w:rPr>
   </w:style>
-  <w:style w:type="character" w:styleId="cpChagiiquyt">
+  <w:style w:type="character" w:styleId="UnresolvedMention">
     <w:name w:val="Unresolved Mention"/>
-    <w:basedOn w:val="Phngmcinhcuaoanvn"/>
+    <w:basedOn w:val="DefaultParagraphFont"/>
     <w:uiPriority w:val="99"/>
     <w:semiHidden/>
     <w:unhideWhenUsed/>
@@ -8283,9 +8273,9 @@
       <w:shd w:val="clear" w:color="auto" w:fill="E1DFDD"/>
     </w:rPr>
   </w:style>
-  <w:style w:type="paragraph" w:styleId="oancuaDanhsach">
+  <w:style w:type="paragraph" w:styleId="ListParagraph">
     <w:name w:val="List Paragraph"/>
-    <w:basedOn w:val="Binhthng"/>
+    <w:basedOn w:val="Normal"/>
     <w:uiPriority w:val="34"/>
     <w:qFormat/>
     <w:rsid w:val="00113ADE"/>

</xml_diff>